<commit_message>
Chapter One Update And Bibtex Added
Chapter One Update And Bibtex Added
</commit_message>
<xml_diff>
--- a/Thesis/Insights to Add.docx
+++ b/Thesis/Insights to Add.docx
@@ -2,16 +2,9 @@
 <file path=word/document.xml><?xml version="1.0" encoding="utf-8"?>
 <w:document xmlns:wpc="http://schemas.microsoft.com/office/word/2010/wordprocessingCanvas" xmlns:mc="http://schemas.openxmlformats.org/markup-compatibility/2006" xmlns:o="urn:schemas-microsoft-com:office:office" xmlns:r="http://schemas.openxmlformats.org/officeDocument/2006/relationships" xmlns:m="http://schemas.openxmlformats.org/officeDocument/2006/math" xmlns:v="urn:schemas-microsoft-com:vml" xmlns:wp14="http://schemas.microsoft.com/office/word/2010/wordprocessingDrawing" xmlns:wp="http://schemas.openxmlformats.org/drawingml/2006/wordprocessingDrawing" xmlns:w10="urn:schemas-microsoft-com:office:word" xmlns:w="http://schemas.openxmlformats.org/wordprocessingml/2006/main" xmlns:w14="http://schemas.microsoft.com/office/word/2010/wordml" xmlns:wpg="http://schemas.microsoft.com/office/word/2010/wordprocessingGroup" xmlns:wpi="http://schemas.microsoft.com/office/word/2010/wordprocessingInk" xmlns:wne="http://schemas.microsoft.com/office/word/2006/wordml" xmlns:wps="http://schemas.microsoft.com/office/word/2010/wordprocessingShape" mc:Ignorable="w14 wp14">
   <w:body>
-    <w:p/>
-    <w:p/>
-    <w:p/>
-    <w:p/>
-    <w:p/>
-    <w:p/>
-    <w:p/>
-    <w:p/>
-    <w:p/>
     <w:p>
+      <w:bookmarkStart w:id="0" w:name="_GoBack"/>
+      <w:bookmarkEnd w:id="0"/>
       <w:r>
         <w:t xml:space="preserve">Add insight, such </w:t>
       </w:r>
@@ -123,8 +116,6 @@
       <w:r>
         <w:t>Overcorrection of ER and NR bands shifts them upward at higher Z.  This is the opposite of what we expect from the field effects.  Further, the ER band is more sensitive to the field effects than NR.  Therefore we overcorrect the NR more than we overcorrect the ER band, and discrimination should be worse.</w:t>
       </w:r>
-      <w:bookmarkStart w:id="0" w:name="_GoBack"/>
-      <w:bookmarkEnd w:id="0"/>
     </w:p>
     <w:sectPr>
       <w:pgSz w:w="12240" w:h="15840"/>

</xml_diff>